<commit_message>
Removed part on second page
</commit_message>
<xml_diff>
--- a/multipleRegression/11b_linearRegressionDarren.docx
+++ b/multipleRegression/11b_linearRegressionDarren.docx
@@ -120,8 +120,6 @@
       <w:r>
         <w:t>b)</w:t>
       </w:r>
-      <w:bookmarkStart w:id="0" w:name="_GoBack"/>
-      <w:bookmarkEnd w:id="0"/>
     </w:p>
     <w:p>
       <w:pPr>
@@ -156,15 +154,7 @@
         </w:numPr>
       </w:pPr>
       <w:r>
-        <w:t xml:space="preserve">What does a large </w:t>
-      </w:r>
-      <w:proofErr w:type="spellStart"/>
-      <w:r>
-        <w:t>dfbeta</w:t>
-      </w:r>
-      <w:proofErr w:type="spellEnd"/>
-      <w:r>
-        <w:t xml:space="preserve"> indicate?</w:t>
+        <w:t>What does a large dfbeta indicate?</w:t>
       </w:r>
     </w:p>
     <w:p>
@@ -191,10 +181,7 @@
         <w:t>Use the above diagnostics</w:t>
       </w:r>
       <w:r>
-        <w:t xml:space="preserve"> to p</w:t>
-      </w:r>
-      <w:r>
-        <w:t>roduce some plots</w:t>
+        <w:t xml:space="preserve"> to produce some plots</w:t>
       </w:r>
       <w:r>
         <w:t xml:space="preserve"> </w:t>
@@ -285,31 +272,8 @@
       </w:pPr>
     </w:p>
     <w:p>
-      <w:pPr>
-        <w:pStyle w:val="ListParagraph"/>
-      </w:pPr>
-    </w:p>
-    <w:p>
-      <w:pPr>
-        <w:pStyle w:val="ListParagraph"/>
-      </w:pPr>
-    </w:p>
-    <w:p>
-      <w:pPr>
-        <w:pStyle w:val="ListParagraph"/>
-      </w:pPr>
-      <w:r>
-        <w:lastRenderedPageBreak/>
-        <w:t>Outline a specific question of interest that would involve making predictions about the relationship between the explanatory variables and the response.</w:t>
-      </w:r>
-      <w:r>
-        <w:t xml:space="preserve"> What general modeling considerations would need to be made?</w:t>
-      </w:r>
-    </w:p>
-    <w:p>
-      <w:pPr>
-        <w:pStyle w:val="ListParagraph"/>
-      </w:pPr>
+      <w:bookmarkStart w:id="0" w:name="_GoBack"/>
+      <w:bookmarkEnd w:id="0"/>
     </w:p>
     <w:sectPr>
       <w:pgSz w:w="12240" w:h="15840"/>

</xml_diff>